<commit_message>
Deploying to gh-pages from @ csci-1301/csci-1301.github.io@4a10fd7f6f20dbb964d0f816cffc5aec74745905 🚀
</commit_message>
<xml_diff>
--- a/topics_list.docx
+++ b/topics_list.docx
@@ -40,7 +40,7 @@
         <w:pStyle w:val="Date"/>
       </w:pPr>
       <w:r>
-        <w:t xml:space="preserve">July   7, 2021 (05:29:30 PM)</w:t>
+        <w:t xml:space="preserve">July   8, 2021 (01:16:03 PM)</w:t>
       </w:r>
     </w:p>
     <w:sdt>
@@ -1985,7 +1985,7 @@
         <w:t xml:space="preserve"> </w:t>
       </w:r>
       <w:r>
-        <w:t xml:space="preserve">method</w:t>
+        <w:t xml:space="preserve">method ❓</w:t>
       </w:r>
     </w:p>
     <w:bookmarkEnd w:id="35"/>
@@ -3595,7 +3595,7 @@
         <w:pStyle w:val="Heading2"/>
       </w:pPr>
       <w:r>
-        <w:t xml:space="preserve">Enumerated Datatype</w:t>
+        <w:t xml:space="preserve">Enumerated Datatype ❓</w:t>
       </w:r>
     </w:p>
     <w:p>

</xml_diff>

<commit_message>
Deploying to gh-pages from @ csci-1301/csci-1301.github.io@a18ed131820a1847e99754e8bdf6dad9d70cb4ca 🚀
</commit_message>
<xml_diff>
--- a/topics_list.docx
+++ b/topics_list.docx
@@ -40,7 +40,7 @@
         <w:pStyle w:val="Date"/>
       </w:pPr>
       <w:r>
-        <w:t xml:space="preserve">August  10, 2021 (08:41:17 PM)</w:t>
+        <w:t xml:space="preserve">August  10, 2021 (08:45:05 PM)</w:t>
       </w:r>
     </w:p>
     <w:sdt>
@@ -1824,6 +1824,30 @@
         <w:t xml:space="preserve">Contains</w:t>
       </w:r>
       <w:r>
+        <w:t xml:space="preserve">,</w:t>
+      </w:r>
+      <w:r>
+        <w:t xml:space="preserve"> </w:t>
+      </w:r>
+      <w:r>
+        <w:rPr>
+          <w:rStyle w:val="NormalTok"/>
+        </w:rPr>
+        <w:t xml:space="preserve">StartsWith</w:t>
+      </w:r>
+      <w:r>
+        <w:t xml:space="preserve">,</w:t>
+      </w:r>
+      <w:r>
+        <w:t xml:space="preserve"> </w:t>
+      </w:r>
+      <w:r>
+        <w:rPr>
+          <w:rStyle w:val="NormalTok"/>
+        </w:rPr>
+        <w:t xml:space="preserve">EndsWith</w:t>
+      </w:r>
+      <w:r>
         <w:t xml:space="preserve"> </w:t>
       </w:r>
       <w:r>
@@ -2113,42 +2137,6 @@
           <w:rStyle w:val="NormalTok"/>
         </w:rPr>
         <w:t xml:space="preserve">ToUpper</w:t>
-      </w:r>
-      <w:r>
-        <w:t xml:space="preserve">,</w:t>
-      </w:r>
-      <w:r>
-        <w:t xml:space="preserve"> </w:t>
-      </w:r>
-      <w:r>
-        <w:rPr>
-          <w:rStyle w:val="NormalTok"/>
-        </w:rPr>
-        <w:t xml:space="preserve">Contains</w:t>
-      </w:r>
-      <w:r>
-        <w:t xml:space="preserve">,</w:t>
-      </w:r>
-      <w:r>
-        <w:t xml:space="preserve"> </w:t>
-      </w:r>
-      <w:r>
-        <w:rPr>
-          <w:rStyle w:val="NormalTok"/>
-        </w:rPr>
-        <w:t xml:space="preserve">StartsWith</w:t>
-      </w:r>
-      <w:r>
-        <w:t xml:space="preserve">,</w:t>
-      </w:r>
-      <w:r>
-        <w:t xml:space="preserve"> </w:t>
-      </w:r>
-      <w:r>
-        <w:rPr>
-          <w:rStyle w:val="NormalTok"/>
-        </w:rPr>
-        <w:t xml:space="preserve">EndsWith</w:t>
       </w:r>
       <w:r>
         <w:t xml:space="preserve"> </w:t>

</xml_diff>